<commit_message>
Ejercicios finales con validaciones
</commit_message>
<xml_diff>
--- a/Ejercicio_Spring_boot.docx
+++ b/Ejercicio_Spring_boot.docx
@@ -33,142 +33,25 @@
       <w:proofErr w:type="spellEnd"/>
     </w:p>
     <w:p>
+      <w:pPr>
+        <w:jc w:val="both"/>
+      </w:pPr>
       <w:r>
         <w:t xml:space="preserve">Los ejercicios resueltos </w:t>
       </w:r>
       <w:r>
-        <w:t xml:space="preserve">se han desarrollado en un único proyecto y </w:t>
-      </w:r>
-      <w:r>
-        <w:t>están divididos en 3 partes y diferenciados por la palabra "Persona" + "número del ejercicio". Por ejemplo, para la resolución del primer ejercicio, los archivos correspondientes se llaman "Persona1Controller", "Persona1", "Persona1ServiceImpl" y "Persona1Service".</w:t>
+        <w:t>se han desarrollado en un único proyecto</w:t>
+      </w:r>
+      <w:r>
+        <w:t>. Dentro del proyecto se podrán observar comentarios para distinguir qué ejercicio corresponde a cada uno</w:t>
+      </w:r>
+      <w:r>
+        <w:t>.</w:t>
       </w:r>
     </w:p>
     <w:p>
       <w:pPr>
-        <w:numPr>
-          <w:ilvl w:val="0"/>
-          <w:numId w:val="1"/>
-        </w:numPr>
-      </w:pPr>
-      <w:r>
-        <w:t>El primer fichero, almacenado en el paquete "</w:t>
-      </w:r>
-      <w:proofErr w:type="spellStart"/>
-      <w:r>
-        <w:t>controller</w:t>
-      </w:r>
-      <w:proofErr w:type="spellEnd"/>
-      <w:r>
-        <w:t>", contiene la lógica para procesar las peticiones.</w:t>
-      </w:r>
-    </w:p>
-    <w:p>
-      <w:pPr>
-        <w:numPr>
-          <w:ilvl w:val="0"/>
-          <w:numId w:val="1"/>
-        </w:numPr>
-      </w:pPr>
-      <w:r>
-        <w:t>El segundo, almacenado en el paquete "</w:t>
-      </w:r>
-      <w:proofErr w:type="spellStart"/>
-      <w:r>
-        <w:t>domain</w:t>
-      </w:r>
-      <w:proofErr w:type="spellEnd"/>
-      <w:r>
-        <w:t>", contiene la clase que representa los diferentes atributos de una persona.</w:t>
-      </w:r>
-    </w:p>
-    <w:p>
-      <w:pPr>
-        <w:numPr>
-          <w:ilvl w:val="0"/>
-          <w:numId w:val="1"/>
-        </w:numPr>
-      </w:pPr>
-      <w:r>
-        <w:t>El tercero y cuarto, almacenados en el paquete "</w:t>
-      </w:r>
-      <w:proofErr w:type="spellStart"/>
-      <w:r>
-        <w:t>service</w:t>
-      </w:r>
-      <w:proofErr w:type="spellEnd"/>
-      <w:r>
-        <w:t>", contienen los "</w:t>
-      </w:r>
-      <w:proofErr w:type="spellStart"/>
-      <w:r>
-        <w:t>beans</w:t>
-      </w:r>
-      <w:proofErr w:type="spellEnd"/>
-      <w:r>
-        <w:t>" de las personas.</w:t>
-      </w:r>
-    </w:p>
-    <w:p>
-      <w:r>
-        <w:t>Como se aprecia en la imagen, los ejercicios tienen distintos nombres en base al número del ejercicio:</w:t>
-      </w:r>
-    </w:p>
-    <w:p/>
-    <w:p>
-      <w:pPr>
-        <w:jc w:val="center"/>
-      </w:pPr>
-      <w:r>
-        <w:drawing>
-          <wp:inline distT="0" distB="0" distL="0" distR="0" wp14:anchorId="4FE21854" wp14:editId="3952D746">
-            <wp:extent cx="2354580" cy="2971799"/>
-            <wp:effectExtent l="0" t="0" r="7620" b="635"/>
-            <wp:docPr id="1160429337" name="Imagen 1" descr="Interfaz de usuario gráfica, Texto, Aplicación, Chat o mensaje de texto&#10;&#10;El contenido generado por IA puede ser incorrecto."/>
-            <wp:cNvGraphicFramePr>
-              <a:graphicFrameLocks xmlns:a="http://schemas.openxmlformats.org/drawingml/2006/main" noChangeAspect="1"/>
-            </wp:cNvGraphicFramePr>
-            <a:graphic xmlns:a="http://schemas.openxmlformats.org/drawingml/2006/main">
-              <a:graphicData uri="http://schemas.openxmlformats.org/drawingml/2006/picture">
-                <pic:pic xmlns:pic="http://schemas.openxmlformats.org/drawingml/2006/picture">
-                  <pic:nvPicPr>
-                    <pic:cNvPr id="1160429337" name="Imagen 1" descr="Interfaz de usuario gráfica, Texto, Aplicación, Chat o mensaje de texto&#10;&#10;El contenido generado por IA puede ser incorrecto."/>
-                    <pic:cNvPicPr/>
-                  </pic:nvPicPr>
-                  <pic:blipFill>
-                    <a:blip r:embed="rId5"/>
-                    <a:stretch>
-                      <a:fillRect/>
-                    </a:stretch>
-                  </pic:blipFill>
-                  <pic:spPr>
-                    <a:xfrm>
-                      <a:off x="0" y="0"/>
-                      <a:ext cx="2360002" cy="2978642"/>
-                    </a:xfrm>
-                    <a:prstGeom prst="rect">
-                      <a:avLst/>
-                    </a:prstGeom>
-                  </pic:spPr>
-                </pic:pic>
-              </a:graphicData>
-            </a:graphic>
-          </wp:inline>
-        </w:drawing>
-      </w:r>
-    </w:p>
-    <w:p>
-      <w:pPr>
-        <w:jc w:val="center"/>
-      </w:pPr>
-    </w:p>
-    <w:p>
-      <w:pPr>
-        <w:jc w:val="center"/>
-      </w:pPr>
-    </w:p>
-    <w:p>
-      <w:pPr>
-        <w:jc w:val="center"/>
+        <w:jc w:val="both"/>
       </w:pPr>
     </w:p>
     <w:p>
@@ -183,7 +66,6 @@
           <w:b/>
           <w:bCs/>
         </w:rPr>
-        <w:lastRenderedPageBreak/>
         <w:t>Ejercicio 1: Servicio REST de tipo GET</w:t>
       </w:r>
     </w:p>
@@ -194,6 +76,9 @@
     </w:p>
     <w:p>
       <w:r>
+        <w:rPr>
+          <w:noProof/>
+        </w:rPr>
         <w:drawing>
           <wp:inline distT="0" distB="0" distL="0" distR="0" wp14:anchorId="50643E72" wp14:editId="13AD1BD2">
             <wp:extent cx="5400040" cy="4305300"/>
@@ -210,7 +95,7 @@
                     <pic:cNvPicPr/>
                   </pic:nvPicPr>
                   <pic:blipFill>
-                    <a:blip r:embed="rId6"/>
+                    <a:blip r:embed="rId5"/>
                     <a:stretch>
                       <a:fillRect/>
                     </a:stretch>
@@ -236,16 +121,9 @@
     <w:p/>
     <w:p/>
     <w:p/>
-    <w:p/>
-    <w:p/>
-    <w:p/>
-    <w:p/>
-    <w:p/>
-    <w:p/>
-    <w:p/>
-    <w:p/>
     <w:p>
       <w:pPr>
+        <w:ind w:left="708" w:hanging="708"/>
         <w:rPr>
           <w:b/>
           <w:bCs/>
@@ -256,6 +134,7 @@
           <w:b/>
           <w:bCs/>
         </w:rPr>
+        <w:lastRenderedPageBreak/>
         <w:t>Ejercicio 2: Servicio REST de tipo POST</w:t>
       </w:r>
     </w:p>
@@ -267,10 +146,10 @@
     <w:p>
       <w:r>
         <w:drawing>
-          <wp:inline distT="0" distB="0" distL="0" distR="0" wp14:anchorId="1D8EF2FD" wp14:editId="75941A2F">
-            <wp:extent cx="5400040" cy="4194810"/>
-            <wp:effectExtent l="0" t="0" r="0" b="0"/>
-            <wp:docPr id="1477929145" name="Imagen 1" descr="Texto&#10;&#10;El contenido generado por IA puede ser incorrecto."/>
+          <wp:inline distT="0" distB="0" distL="0" distR="0" wp14:anchorId="26B6576E" wp14:editId="4CD9F512">
+            <wp:extent cx="5400040" cy="4220210"/>
+            <wp:effectExtent l="0" t="0" r="0" b="8890"/>
+            <wp:docPr id="457905195" name="Imagen 1" descr="Captura de pantalla de un celular&#10;&#10;El contenido generado por IA puede ser incorrecto."/>
             <wp:cNvGraphicFramePr>
               <a:graphicFrameLocks xmlns:a="http://schemas.openxmlformats.org/drawingml/2006/main" noChangeAspect="1"/>
             </wp:cNvGraphicFramePr>
@@ -278,7 +157,51 @@
               <a:graphicData uri="http://schemas.openxmlformats.org/drawingml/2006/picture">
                 <pic:pic xmlns:pic="http://schemas.openxmlformats.org/drawingml/2006/picture">
                   <pic:nvPicPr>
-                    <pic:cNvPr id="1477929145" name="Imagen 1" descr="Texto&#10;&#10;El contenido generado por IA puede ser incorrecto."/>
+                    <pic:cNvPr id="457905195" name="Imagen 1" descr="Captura de pantalla de un celular&#10;&#10;El contenido generado por IA puede ser incorrecto."/>
+                    <pic:cNvPicPr/>
+                  </pic:nvPicPr>
+                  <pic:blipFill>
+                    <a:blip r:embed="rId6"/>
+                    <a:stretch>
+                      <a:fillRect/>
+                    </a:stretch>
+                  </pic:blipFill>
+                  <pic:spPr>
+                    <a:xfrm>
+                      <a:off x="0" y="0"/>
+                      <a:ext cx="5400040" cy="4220210"/>
+                    </a:xfrm>
+                    <a:prstGeom prst="rect">
+                      <a:avLst/>
+                    </a:prstGeom>
+                  </pic:spPr>
+                </pic:pic>
+              </a:graphicData>
+            </a:graphic>
+          </wp:inline>
+        </w:drawing>
+      </w:r>
+    </w:p>
+    <w:p>
+      <w:r>
+        <w:t>Ahora se realiza una petición POST para insertar la nueva persona:</w:t>
+      </w:r>
+    </w:p>
+    <w:p>
+      <w:r>
+        <w:drawing>
+          <wp:inline distT="0" distB="0" distL="0" distR="0" wp14:anchorId="2A94B613" wp14:editId="430254D0">
+            <wp:extent cx="5400040" cy="2928620"/>
+            <wp:effectExtent l="0" t="0" r="0" b="5080"/>
+            <wp:docPr id="1824420986" name="Imagen 1" descr="Captura de pantalla de un celular&#10;&#10;El contenido generado por IA puede ser incorrecto."/>
+            <wp:cNvGraphicFramePr>
+              <a:graphicFrameLocks xmlns:a="http://schemas.openxmlformats.org/drawingml/2006/main" noChangeAspect="1"/>
+            </wp:cNvGraphicFramePr>
+            <a:graphic xmlns:a="http://schemas.openxmlformats.org/drawingml/2006/main">
+              <a:graphicData uri="http://schemas.openxmlformats.org/drawingml/2006/picture">
+                <pic:pic xmlns:pic="http://schemas.openxmlformats.org/drawingml/2006/picture">
+                  <pic:nvPicPr>
+                    <pic:cNvPr id="1824420986" name="Imagen 1" descr="Captura de pantalla de un celular&#10;&#10;El contenido generado por IA puede ser incorrecto."/>
                     <pic:cNvPicPr/>
                   </pic:nvPicPr>
                   <pic:blipFill>
@@ -290,7 +213,7 @@
                   <pic:spPr>
                     <a:xfrm>
                       <a:off x="0" y="0"/>
-                      <a:ext cx="5400040" cy="4194810"/>
+                      <a:ext cx="5400040" cy="2928620"/>
                     </a:xfrm>
                     <a:prstGeom prst="rect">
                       <a:avLst/>
@@ -303,18 +226,36 @@
         </w:drawing>
       </w:r>
     </w:p>
-    <w:p>
-      <w:r>
-        <w:t>Ahora se realiza una petición POST para insertar la nueva persona:</w:t>
+    <w:p/>
+    <w:p/>
+    <w:p>
+      <w:pPr>
+        <w:rPr>
+          <w:b/>
+          <w:bCs/>
+        </w:rPr>
+      </w:pPr>
+      <w:r>
+        <w:rPr>
+          <w:b/>
+          <w:bCs/>
+        </w:rPr>
+        <w:lastRenderedPageBreak/>
+        <w:t>Ejercicio 3: Servicios REST de tipo GET y PUT.</w:t>
+      </w:r>
+    </w:p>
+    <w:p>
+      <w:r>
+        <w:t>Primero se muestras los datos de las personas:</w:t>
       </w:r>
     </w:p>
     <w:p>
       <w:r>
         <w:drawing>
-          <wp:inline distT="0" distB="0" distL="0" distR="0" wp14:anchorId="4D5A2FE1" wp14:editId="512F062D">
-            <wp:extent cx="5400040" cy="2694940"/>
-            <wp:effectExtent l="0" t="0" r="0" b="0"/>
-            <wp:docPr id="10269313" name="Imagen 1" descr="Captura de pantalla de un celular&#10;&#10;El contenido generado por IA puede ser incorrecto."/>
+          <wp:inline distT="0" distB="0" distL="0" distR="0" wp14:anchorId="38183927" wp14:editId="27F2E3A2">
+            <wp:extent cx="4678680" cy="3443539"/>
+            <wp:effectExtent l="0" t="0" r="7620" b="5080"/>
+            <wp:docPr id="434485000" name="Imagen 1" descr="Captura de pantalla de un celular&#10;&#10;El contenido generado por IA puede ser incorrecto."/>
             <wp:cNvGraphicFramePr>
               <a:graphicFrameLocks xmlns:a="http://schemas.openxmlformats.org/drawingml/2006/main" noChangeAspect="1"/>
             </wp:cNvGraphicFramePr>
@@ -322,7 +263,7 @@
               <a:graphicData uri="http://schemas.openxmlformats.org/drawingml/2006/picture">
                 <pic:pic xmlns:pic="http://schemas.openxmlformats.org/drawingml/2006/picture">
                   <pic:nvPicPr>
-                    <pic:cNvPr id="10269313" name="Imagen 1" descr="Captura de pantalla de un celular&#10;&#10;El contenido generado por IA puede ser incorrecto."/>
+                    <pic:cNvPr id="434485000" name="Imagen 1" descr="Captura de pantalla de un celular&#10;&#10;El contenido generado por IA puede ser incorrecto."/>
                     <pic:cNvPicPr/>
                   </pic:nvPicPr>
                   <pic:blipFill>
@@ -334,7 +275,7 @@
                   <pic:spPr>
                     <a:xfrm>
                       <a:off x="0" y="0"/>
-                      <a:ext cx="5400040" cy="2694940"/>
+                      <a:ext cx="4683870" cy="3447359"/>
                     </a:xfrm>
                     <a:prstGeom prst="rect">
                       <a:avLst/>
@@ -347,35 +288,24 @@
         </w:drawing>
       </w:r>
     </w:p>
-    <w:p/>
-    <w:p>
-      <w:pPr>
-        <w:rPr>
-          <w:b/>
-          <w:bCs/>
-        </w:rPr>
-      </w:pPr>
-      <w:r>
-        <w:rPr>
-          <w:b/>
-          <w:bCs/>
-        </w:rPr>
-        <w:lastRenderedPageBreak/>
-        <w:t>Ejercicio 3: Servicios REST de tipo GET y PUT.</w:t>
-      </w:r>
-    </w:p>
-    <w:p>
-      <w:r>
-        <w:t>Primero se muestras los datos de las personas:</w:t>
+    <w:p>
+      <w:r>
+        <w:t xml:space="preserve">Luego se busca por un DNI en específico, en este caso es </w:t>
+      </w:r>
+      <w:r>
+        <w:t>00123455W</w:t>
+      </w:r>
+      <w:r>
+        <w:t>:</w:t>
       </w:r>
     </w:p>
     <w:p>
       <w:r>
         <w:drawing>
-          <wp:inline distT="0" distB="0" distL="0" distR="0" wp14:anchorId="61F98B8A" wp14:editId="7D22E78A">
-            <wp:extent cx="4771285" cy="3758565"/>
-            <wp:effectExtent l="0" t="0" r="0" b="0"/>
-            <wp:docPr id="1062558983" name="Imagen 1"/>
+          <wp:inline distT="0" distB="0" distL="0" distR="0" wp14:anchorId="7B56DD71" wp14:editId="565115A4">
+            <wp:extent cx="4627598" cy="3332480"/>
+            <wp:effectExtent l="0" t="0" r="1905" b="1270"/>
+            <wp:docPr id="1484292438" name="Imagen 1" descr="Captura de pantalla de un celular&#10;&#10;El contenido generado por IA puede ser incorrecto."/>
             <wp:cNvGraphicFramePr>
               <a:graphicFrameLocks xmlns:a="http://schemas.openxmlformats.org/drawingml/2006/main" noChangeAspect="1"/>
             </wp:cNvGraphicFramePr>
@@ -383,7 +313,7 @@
               <a:graphicData uri="http://schemas.openxmlformats.org/drawingml/2006/picture">
                 <pic:pic xmlns:pic="http://schemas.openxmlformats.org/drawingml/2006/picture">
                   <pic:nvPicPr>
-                    <pic:cNvPr id="1062558983" name=""/>
+                    <pic:cNvPr id="1484292438" name="Imagen 1" descr="Captura de pantalla de un celular&#10;&#10;El contenido generado por IA puede ser incorrecto."/>
                     <pic:cNvPicPr/>
                   </pic:nvPicPr>
                   <pic:blipFill>
@@ -395,7 +325,7 @@
                   <pic:spPr>
                     <a:xfrm>
                       <a:off x="0" y="0"/>
-                      <a:ext cx="4775129" cy="3761593"/>
+                      <a:ext cx="4631930" cy="3335600"/>
                     </a:xfrm>
                     <a:prstGeom prst="rect">
                       <a:avLst/>
@@ -408,9 +338,13 @@
         </w:drawing>
       </w:r>
     </w:p>
-    <w:p>
-      <w:r>
-        <w:t xml:space="preserve">Luego se busca por un DNI en específico, en este caso es </w:t>
+    <w:p/>
+    <w:p/>
+    <w:p/>
+    <w:p>
+      <w:r>
+        <w:lastRenderedPageBreak/>
+        <w:t xml:space="preserve">Por último, se realiza una modificación del usuario con el DNI </w:t>
       </w:r>
       <w:r>
         <w:t>00123455W</w:t>
@@ -422,10 +356,10 @@
     <w:p>
       <w:r>
         <w:drawing>
-          <wp:inline distT="0" distB="0" distL="0" distR="0" wp14:anchorId="093152A0" wp14:editId="1C9D554D">
-            <wp:extent cx="4739640" cy="3871859"/>
+          <wp:inline distT="0" distB="0" distL="0" distR="0" wp14:anchorId="0393D215" wp14:editId="45659936">
+            <wp:extent cx="5234940" cy="2976972"/>
             <wp:effectExtent l="0" t="0" r="3810" b="0"/>
-            <wp:docPr id="640002721" name="Imagen 1" descr="Captura de pantalla de un celular&#10;&#10;El contenido generado por IA puede ser incorrecto."/>
+            <wp:docPr id="941039469" name="Imagen 1" descr="Captura de pantalla de un celular&#10;&#10;El contenido generado por IA puede ser incorrecto."/>
             <wp:cNvGraphicFramePr>
               <a:graphicFrameLocks xmlns:a="http://schemas.openxmlformats.org/drawingml/2006/main" noChangeAspect="1"/>
             </wp:cNvGraphicFramePr>
@@ -433,7 +367,7 @@
               <a:graphicData uri="http://schemas.openxmlformats.org/drawingml/2006/picture">
                 <pic:pic xmlns:pic="http://schemas.openxmlformats.org/drawingml/2006/picture">
                   <pic:nvPicPr>
-                    <pic:cNvPr id="640002721" name="Imagen 1" descr="Captura de pantalla de un celular&#10;&#10;El contenido generado por IA puede ser incorrecto."/>
+                    <pic:cNvPr id="941039469" name="Imagen 1" descr="Captura de pantalla de un celular&#10;&#10;El contenido generado por IA puede ser incorrecto."/>
                     <pic:cNvPicPr/>
                   </pic:nvPicPr>
                   <pic:blipFill>
@@ -445,7 +379,7 @@
                   <pic:spPr>
                     <a:xfrm>
                       <a:off x="0" y="0"/>
-                      <a:ext cx="4746411" cy="3877390"/>
+                      <a:ext cx="5241163" cy="2980511"/>
                     </a:xfrm>
                     <a:prstGeom prst="rect">
                       <a:avLst/>
@@ -460,23 +394,16 @@
     </w:p>
     <w:p>
       <w:r>
-        <w:lastRenderedPageBreak/>
-        <w:t xml:space="preserve">Por último, se realiza una modificación del usuario con el DNI </w:t>
-      </w:r>
-      <w:r>
-        <w:t>00123455W</w:t>
-      </w:r>
-      <w:r>
-        <w:t>:</w:t>
+        <w:t>Y se puede apreciar que la persona se ha modificado correctamente:</w:t>
       </w:r>
     </w:p>
     <w:p>
       <w:r>
         <w:drawing>
-          <wp:inline distT="0" distB="0" distL="0" distR="0" wp14:anchorId="087222A3" wp14:editId="1E20E10F">
-            <wp:extent cx="5400040" cy="2994025"/>
+          <wp:inline distT="0" distB="0" distL="0" distR="0" wp14:anchorId="572A04AE" wp14:editId="0858D3D2">
+            <wp:extent cx="5400040" cy="3620770"/>
             <wp:effectExtent l="0" t="0" r="0" b="0"/>
-            <wp:docPr id="651332222" name="Imagen 1" descr="Captura de pantalla de un celular&#10;&#10;El contenido generado por IA puede ser incorrecto."/>
+            <wp:docPr id="1832986261" name="Imagen 1" descr="Captura de pantalla de un celular&#10;&#10;El contenido generado por IA puede ser incorrecto."/>
             <wp:cNvGraphicFramePr>
               <a:graphicFrameLocks xmlns:a="http://schemas.openxmlformats.org/drawingml/2006/main" noChangeAspect="1"/>
             </wp:cNvGraphicFramePr>
@@ -484,7 +411,7 @@
               <a:graphicData uri="http://schemas.openxmlformats.org/drawingml/2006/picture">
                 <pic:pic xmlns:pic="http://schemas.openxmlformats.org/drawingml/2006/picture">
                   <pic:nvPicPr>
-                    <pic:cNvPr id="651332222" name="Imagen 1" descr="Captura de pantalla de un celular&#10;&#10;El contenido generado por IA puede ser incorrecto."/>
+                    <pic:cNvPr id="1832986261" name="Imagen 1" descr="Captura de pantalla de un celular&#10;&#10;El contenido generado por IA puede ser incorrecto."/>
                     <pic:cNvPicPr/>
                   </pic:nvPicPr>
                   <pic:blipFill>
@@ -496,51 +423,7 @@
                   <pic:spPr>
                     <a:xfrm>
                       <a:off x="0" y="0"/>
-                      <a:ext cx="5400040" cy="2994025"/>
-                    </a:xfrm>
-                    <a:prstGeom prst="rect">
-                      <a:avLst/>
-                    </a:prstGeom>
-                  </pic:spPr>
-                </pic:pic>
-              </a:graphicData>
-            </a:graphic>
-          </wp:inline>
-        </w:drawing>
-      </w:r>
-    </w:p>
-    <w:p>
-      <w:r>
-        <w:t>Y se puede apreciar que la persona se ha modificado correctamente:</w:t>
-      </w:r>
-    </w:p>
-    <w:p>
-      <w:r>
-        <w:drawing>
-          <wp:inline distT="0" distB="0" distL="0" distR="0" wp14:anchorId="31F23B4A" wp14:editId="1554C752">
-            <wp:extent cx="5400040" cy="3509010"/>
-            <wp:effectExtent l="0" t="0" r="0" b="0"/>
-            <wp:docPr id="2089481658" name="Imagen 1" descr="Captura de pantalla de un celular&#10;&#10;El contenido generado por IA puede ser incorrecto."/>
-            <wp:cNvGraphicFramePr>
-              <a:graphicFrameLocks xmlns:a="http://schemas.openxmlformats.org/drawingml/2006/main" noChangeAspect="1"/>
-            </wp:cNvGraphicFramePr>
-            <a:graphic xmlns:a="http://schemas.openxmlformats.org/drawingml/2006/main">
-              <a:graphicData uri="http://schemas.openxmlformats.org/drawingml/2006/picture">
-                <pic:pic xmlns:pic="http://schemas.openxmlformats.org/drawingml/2006/picture">
-                  <pic:nvPicPr>
-                    <pic:cNvPr id="2089481658" name="Imagen 1" descr="Captura de pantalla de un celular&#10;&#10;El contenido generado por IA puede ser incorrecto."/>
-                    <pic:cNvPicPr/>
-                  </pic:nvPicPr>
-                  <pic:blipFill>
-                    <a:blip r:embed="rId12"/>
-                    <a:stretch>
-                      <a:fillRect/>
-                    </a:stretch>
-                  </pic:blipFill>
-                  <pic:spPr>
-                    <a:xfrm>
-                      <a:off x="0" y="0"/>
-                      <a:ext cx="5400040" cy="3509010"/>
+                      <a:ext cx="5400040" cy="3620770"/>
                     </a:xfrm>
                     <a:prstGeom prst="rect">
                       <a:avLst/>
@@ -1324,6 +1207,7 @@
   <w:style w:type="character" w:default="1" w:styleId="Fuentedeprrafopredeter">
     <w:name w:val="Default Paragraph Font"/>
     <w:uiPriority w:val="1"/>
+    <w:semiHidden/>
     <w:unhideWhenUsed/>
   </w:style>
   <w:style w:type="table" w:default="1" w:styleId="Tablanormal">

</xml_diff>